<commit_message>
Seance du 15 fevrier 2019
</commit_message>
<xml_diff>
--- a/Rapports de Séances.docx
+++ b/Rapports de Séances.docx
@@ -271,7 +271,7 @@
           <wp:inline distB="0" distT="0" distL="0" distR="0">
             <wp:extent cx="5733415" cy="2423795"/>
             <wp:effectExtent b="0" l="0" r="0" t="0"/>
-            <wp:docPr id="1" name="image1.png"/>
+            <wp:docPr id="4" name="image1.png"/>
             <a:graphic>
               <a:graphicData uri="http://schemas.openxmlformats.org/drawingml/2006/picture">
                 <pic:pic>
@@ -571,24 +571,46 @@
       </w:pPr>
       <w:r>
         <w:rPr>
-          <w:rtl w:val="0"/>
-        </w:rPr>
-      </w:r>
-    </w:p>
-    <w:p>
-      <w:pPr>
-        <w:rPr>
-          <w:sz w:val="24"/>
-          <w:szCs w:val="24"/>
-        </w:rPr>
-      </w:pPr>
-      <w:r>
-        <w:rPr>
-          <w:sz w:val="24"/>
-          <w:szCs w:val="24"/>
-          <w:rtl w:val="0"/>
-        </w:rPr>
-        <w:t xml:space="preserve">&lt;Ajouter ici photo montage&gt;</w:t>
+          <w:sz w:val="24"/>
+          <w:szCs w:val="24"/>
+        </w:rPr>
+        <w:drawing>
+          <wp:inline distB="114300" distT="114300" distL="114300" distR="114300">
+            <wp:extent cx="3990975" cy="5391150"/>
+            <wp:effectExtent b="-700087" l="700087" r="700087" t="-700087"/>
+            <wp:docPr id="6" name="image2.png"/>
+            <a:graphic>
+              <a:graphicData uri="http://schemas.openxmlformats.org/drawingml/2006/picture">
+                <pic:pic>
+                  <pic:nvPicPr>
+                    <pic:cNvPr id="0" name="image2.png"/>
+                    <pic:cNvPicPr preferRelativeResize="0"/>
+                  </pic:nvPicPr>
+                  <pic:blipFill>
+                    <a:blip r:embed="rId7"/>
+                    <a:srcRect b="2284" l="0" r="0" t="21639"/>
+                    <a:stretch>
+                      <a:fillRect/>
+                    </a:stretch>
+                  </pic:blipFill>
+                  <pic:spPr>
+                    <a:xfrm rot="16200000">
+                      <a:off x="0" y="0"/>
+                      <a:ext cx="3990975" cy="5391150"/>
+                    </a:xfrm>
+                    <a:prstGeom prst="rect"/>
+                    <a:ln/>
+                  </pic:spPr>
+                </pic:pic>
+              </a:graphicData>
+            </a:graphic>
+          </wp:inline>
+        </w:drawing>
+      </w:r>
+      <w:r>
+        <w:rPr>
+          <w:rtl w:val="0"/>
+        </w:rPr>
       </w:r>
     </w:p>
     <w:p>
@@ -1401,19 +1423,1002 @@
     <w:p>
       <w:pPr>
         <w:rPr>
-          <w:color w:val="ff0000"/>
-          <w:sz w:val="24"/>
-          <w:szCs w:val="24"/>
-        </w:rPr>
-      </w:pPr>
-      <w:r>
-        <w:rPr>
-          <w:color w:val="ff0000"/>
-          <w:sz w:val="24"/>
-          <w:szCs w:val="24"/>
-          <w:rtl w:val="0"/>
-        </w:rPr>
-        <w:t xml:space="preserve">A faire: rédaction du plan du projet à partir des documents “To do list” et “Attribution des tâches”</w:t>
+          <w:sz w:val="24"/>
+          <w:szCs w:val="24"/>
+        </w:rPr>
+      </w:pPr>
+      <w:r>
+        <w:rPr>
+          <w:sz w:val="24"/>
+          <w:szCs w:val="24"/>
+          <w:rtl w:val="0"/>
+        </w:rPr>
+        <w:t xml:space="preserve">Rédacteur: Robin, Erwann, Vincent</w:t>
+      </w:r>
+    </w:p>
+    <w:p>
+      <w:pPr>
+        <w:rPr>
+          <w:sz w:val="24"/>
+          <w:szCs w:val="24"/>
+        </w:rPr>
+      </w:pPr>
+      <w:r>
+        <w:rPr>
+          <w:rtl w:val="0"/>
+        </w:rPr>
+      </w:r>
+    </w:p>
+    <w:p>
+      <w:pPr>
+        <w:rPr>
+          <w:b w:val="1"/>
+          <w:color w:val="a4c2f4"/>
+          <w:sz w:val="28"/>
+          <w:szCs w:val="28"/>
+        </w:rPr>
+      </w:pPr>
+      <w:r>
+        <w:rPr>
+          <w:b w:val="1"/>
+          <w:color w:val="a4c2f4"/>
+          <w:sz w:val="28"/>
+          <w:szCs w:val="28"/>
+          <w:rtl w:val="0"/>
+        </w:rPr>
+        <w:t xml:space="preserve">Vincent:</w:t>
+      </w:r>
+    </w:p>
+    <w:p>
+      <w:pPr>
+        <w:rPr>
+          <w:sz w:val="24"/>
+          <w:szCs w:val="24"/>
+        </w:rPr>
+      </w:pPr>
+      <w:r>
+        <w:rPr>
+          <w:sz w:val="24"/>
+          <w:szCs w:val="24"/>
+          <w:rtl w:val="0"/>
+        </w:rPr>
+        <w:t xml:space="preserve">Test transmission d'énergie sans fil:</w:t>
+      </w:r>
+    </w:p>
+    <w:p>
+      <w:pPr>
+        <w:rPr>
+          <w:sz w:val="24"/>
+          <w:szCs w:val="24"/>
+        </w:rPr>
+      </w:pPr>
+      <w:r>
+        <w:rPr>
+          <w:sz w:val="24"/>
+          <w:szCs w:val="24"/>
+        </w:rPr>
+        <w:drawing>
+          <wp:inline distB="114300" distT="114300" distL="114300" distR="114300">
+            <wp:extent cx="5734050" cy="4305300"/>
+            <wp:effectExtent b="0" l="0" r="0" t="0"/>
+            <wp:docPr id="1" name="image5.jpg"/>
+            <a:graphic>
+              <a:graphicData uri="http://schemas.openxmlformats.org/drawingml/2006/picture">
+                <pic:pic>
+                  <pic:nvPicPr>
+                    <pic:cNvPr id="0" name="image5.jpg"/>
+                    <pic:cNvPicPr preferRelativeResize="0"/>
+                  </pic:nvPicPr>
+                  <pic:blipFill>
+                    <a:blip r:embed="rId8"/>
+                    <a:srcRect b="0" l="0" r="0" t="0"/>
+                    <a:stretch>
+                      <a:fillRect/>
+                    </a:stretch>
+                  </pic:blipFill>
+                  <pic:spPr>
+                    <a:xfrm>
+                      <a:off x="0" y="0"/>
+                      <a:ext cx="5734050" cy="4305300"/>
+                    </a:xfrm>
+                    <a:prstGeom prst="rect"/>
+                    <a:ln/>
+                  </pic:spPr>
+                </pic:pic>
+              </a:graphicData>
+            </a:graphic>
+          </wp:inline>
+        </w:drawing>
+      </w:r>
+      <w:r>
+        <w:rPr>
+          <w:rtl w:val="0"/>
+        </w:rPr>
+      </w:r>
+    </w:p>
+    <w:p>
+      <w:pPr>
+        <w:rPr>
+          <w:sz w:val="24"/>
+          <w:szCs w:val="24"/>
+        </w:rPr>
+      </w:pPr>
+      <w:r>
+        <w:rPr>
+          <w:rtl w:val="0"/>
+        </w:rPr>
+      </w:r>
+    </w:p>
+    <w:p>
+      <w:pPr>
+        <w:rPr>
+          <w:sz w:val="24"/>
+          <w:szCs w:val="24"/>
+        </w:rPr>
+      </w:pPr>
+      <w:r>
+        <w:rPr>
+          <w:sz w:val="24"/>
+          <w:szCs w:val="24"/>
+          <w:rtl w:val="0"/>
+        </w:rPr>
+        <w:t xml:space="preserve">Soudure des condensateurs approprier précédemment calculer : 13.3nF</w:t>
+      </w:r>
+    </w:p>
+    <w:p>
+      <w:pPr>
+        <w:rPr>
+          <w:sz w:val="24"/>
+          <w:szCs w:val="24"/>
+        </w:rPr>
+      </w:pPr>
+      <w:r>
+        <w:rPr>
+          <w:sz w:val="24"/>
+          <w:szCs w:val="24"/>
+          <w:rtl w:val="0"/>
+        </w:rPr>
+        <w:t xml:space="preserve">Finalement apparition d'harmonique dans le circuit émetteur: fréquence de résonance incorrecte.</w:t>
+      </w:r>
+    </w:p>
+    <w:p>
+      <w:pPr>
+        <w:rPr>
+          <w:sz w:val="24"/>
+          <w:szCs w:val="24"/>
+        </w:rPr>
+      </w:pPr>
+      <w:r>
+        <w:rPr>
+          <w:sz w:val="24"/>
+          <w:szCs w:val="24"/>
+          <w:rtl w:val="0"/>
+        </w:rPr>
+        <w:t xml:space="preserve">Donc augmentation de la capacité série à 33nF pour s'approcher de la fréquence de résonnance réelle.</w:t>
+      </w:r>
+    </w:p>
+    <w:p>
+      <w:pPr>
+        <w:rPr>
+          <w:sz w:val="24"/>
+          <w:szCs w:val="24"/>
+        </w:rPr>
+      </w:pPr>
+      <w:r>
+        <w:rPr>
+          <w:sz w:val="24"/>
+          <w:szCs w:val="24"/>
+          <w:rtl w:val="0"/>
+        </w:rPr>
+        <w:t xml:space="preserve">Transmission d’énergie réussie à 250KHz.</w:t>
+      </w:r>
+    </w:p>
+    <w:p>
+      <w:pPr>
+        <w:rPr>
+          <w:sz w:val="24"/>
+          <w:szCs w:val="24"/>
+        </w:rPr>
+      </w:pPr>
+      <w:r>
+        <w:rPr>
+          <w:sz w:val="24"/>
+          <w:szCs w:val="24"/>
+        </w:rPr>
+        <w:drawing>
+          <wp:inline distB="114300" distT="114300" distL="114300" distR="114300">
+            <wp:extent cx="5734050" cy="4305300"/>
+            <wp:effectExtent b="0" l="0" r="0" t="0"/>
+            <wp:docPr id="2" name="image6.jpg"/>
+            <a:graphic>
+              <a:graphicData uri="http://schemas.openxmlformats.org/drawingml/2006/picture">
+                <pic:pic>
+                  <pic:nvPicPr>
+                    <pic:cNvPr id="0" name="image6.jpg"/>
+                    <pic:cNvPicPr preferRelativeResize="0"/>
+                  </pic:nvPicPr>
+                  <pic:blipFill>
+                    <a:blip r:embed="rId9"/>
+                    <a:srcRect b="0" l="0" r="0" t="0"/>
+                    <a:stretch>
+                      <a:fillRect/>
+                    </a:stretch>
+                  </pic:blipFill>
+                  <pic:spPr>
+                    <a:xfrm>
+                      <a:off x="0" y="0"/>
+                      <a:ext cx="5734050" cy="4305300"/>
+                    </a:xfrm>
+                    <a:prstGeom prst="rect"/>
+                    <a:ln/>
+                  </pic:spPr>
+                </pic:pic>
+              </a:graphicData>
+            </a:graphic>
+          </wp:inline>
+        </w:drawing>
+      </w:r>
+      <w:r>
+        <w:rPr>
+          <w:rtl w:val="0"/>
+        </w:rPr>
+      </w:r>
+    </w:p>
+    <w:p>
+      <w:pPr>
+        <w:rPr>
+          <w:sz w:val="24"/>
+          <w:szCs w:val="24"/>
+        </w:rPr>
+      </w:pPr>
+      <w:r>
+        <w:rPr>
+          <w:rtl w:val="0"/>
+        </w:rPr>
+      </w:r>
+    </w:p>
+    <w:p>
+      <w:pPr>
+        <w:rPr>
+          <w:sz w:val="24"/>
+          <w:szCs w:val="24"/>
+        </w:rPr>
+      </w:pPr>
+      <w:r>
+        <w:rPr>
+          <w:sz w:val="24"/>
+          <w:szCs w:val="24"/>
+          <w:rtl w:val="0"/>
+        </w:rPr>
+        <w:t xml:space="preserve">Montage de l’oscillateur à verrouillage de phase: 4046</w:t>
+      </w:r>
+    </w:p>
+    <w:p>
+      <w:pPr>
+        <w:rPr>
+          <w:sz w:val="24"/>
+          <w:szCs w:val="24"/>
+        </w:rPr>
+      </w:pPr>
+      <w:r>
+        <w:rPr>
+          <w:sz w:val="24"/>
+          <w:szCs w:val="24"/>
+          <w:rtl w:val="0"/>
+        </w:rPr>
+        <w:t xml:space="preserve">Calibration de la sortie entre 230KHz et 350KHz: R1 = 10 KOhmes, R2 = 20KOhmes</w:t>
+      </w:r>
+    </w:p>
+    <w:p>
+      <w:pPr>
+        <w:rPr>
+          <w:sz w:val="24"/>
+          <w:szCs w:val="24"/>
+        </w:rPr>
+      </w:pPr>
+      <w:r>
+        <w:rPr>
+          <w:sz w:val="24"/>
+          <w:szCs w:val="24"/>
+          <w:rtl w:val="0"/>
+        </w:rPr>
+        <w:t xml:space="preserve">Ajustement de la fréquence par potentiomètre en attendant d’avoir une feedback de la porteuse transmise (fréquence de résonance du récepteur). Le feedback sera réalisé par une bobine de paramètre semblable à la réceptrice qui sera bobiné avec la bobine émettrice (même tuyau).</w:t>
+      </w:r>
+    </w:p>
+    <w:p>
+      <w:pPr>
+        <w:rPr>
+          <w:sz w:val="24"/>
+          <w:szCs w:val="24"/>
+        </w:rPr>
+      </w:pPr>
+      <w:r>
+        <w:rPr>
+          <w:rtl w:val="0"/>
+        </w:rPr>
+      </w:r>
+    </w:p>
+    <w:p>
+      <w:pPr>
+        <w:rPr>
+          <w:sz w:val="24"/>
+          <w:szCs w:val="24"/>
+        </w:rPr>
+      </w:pPr>
+      <w:r>
+        <w:rPr>
+          <w:rtl w:val="0"/>
+        </w:rPr>
+      </w:r>
+    </w:p>
+    <w:p>
+      <w:pPr>
+        <w:rPr>
+          <w:sz w:val="24"/>
+          <w:szCs w:val="24"/>
+        </w:rPr>
+      </w:pPr>
+      <w:r>
+        <w:rPr>
+          <w:sz w:val="24"/>
+          <w:szCs w:val="24"/>
+          <w:rtl w:val="0"/>
+        </w:rPr>
+        <w:t xml:space="preserve">Courant moyen consommé de 500 mA en 12 V, puissance “émise” : 6 W.</w:t>
+      </w:r>
+    </w:p>
+    <w:p>
+      <w:pPr>
+        <w:rPr>
+          <w:sz w:val="24"/>
+          <w:szCs w:val="24"/>
+        </w:rPr>
+      </w:pPr>
+      <w:r>
+        <w:rPr>
+          <w:sz w:val="24"/>
+          <w:szCs w:val="24"/>
+          <w:rtl w:val="0"/>
+        </w:rPr>
+        <w:t xml:space="preserve">Augmentation de la puissance =&gt; augmentation de la tension d'alimentation =&gt; driver côté gauche grillé (2x fois toujours le même côté, second fois dù à une fréquence de résonance réajusté).</w:t>
+      </w:r>
+    </w:p>
+    <w:p>
+      <w:pPr>
+        <w:rPr>
+          <w:sz w:val="24"/>
+          <w:szCs w:val="24"/>
+        </w:rPr>
+      </w:pPr>
+      <w:r>
+        <w:rPr>
+          <w:sz w:val="24"/>
+          <w:szCs w:val="24"/>
+          <w:rtl w:val="0"/>
+        </w:rPr>
+        <w:t xml:space="preserve">Non présence de diode de roue libre sur les MOSFETs, ce qui implique peut être des surtension inverse dans les drivers. Piste à étudier + ajout de diode de roue libre (fast).</w:t>
+      </w:r>
+    </w:p>
+    <w:p>
+      <w:pPr>
+        <w:rPr>
+          <w:sz w:val="24"/>
+          <w:szCs w:val="24"/>
+        </w:rPr>
+      </w:pPr>
+      <w:r>
+        <w:rPr>
+          <w:sz w:val="24"/>
+          <w:szCs w:val="24"/>
+          <w:rtl w:val="0"/>
+        </w:rPr>
+        <w:t xml:space="preserve">A cette puissance les MOSFETs même sans radiateur ne chauffe pas du tout.</w:t>
+      </w:r>
+    </w:p>
+    <w:p>
+      <w:pPr>
+        <w:rPr>
+          <w:sz w:val="24"/>
+          <w:szCs w:val="24"/>
+        </w:rPr>
+      </w:pPr>
+      <w:r>
+        <w:rPr>
+          <w:sz w:val="24"/>
+          <w:szCs w:val="24"/>
+          <w:rtl w:val="0"/>
+        </w:rPr>
+        <w:t xml:space="preserve">Composant dimensionné pour 100 W d’émission.</w:t>
+      </w:r>
+    </w:p>
+    <w:p>
+      <w:pPr>
+        <w:rPr>
+          <w:sz w:val="24"/>
+          <w:szCs w:val="24"/>
+        </w:rPr>
+      </w:pPr>
+      <w:r>
+        <w:rPr>
+          <w:rtl w:val="0"/>
+        </w:rPr>
+      </w:r>
+    </w:p>
+    <w:p>
+      <w:pPr>
+        <w:rPr>
+          <w:sz w:val="24"/>
+          <w:szCs w:val="24"/>
+        </w:rPr>
+      </w:pPr>
+      <w:r>
+        <w:rPr>
+          <w:sz w:val="24"/>
+          <w:szCs w:val="24"/>
+        </w:rPr>
+        <w:drawing>
+          <wp:inline distB="114300" distT="114300" distL="114300" distR="114300">
+            <wp:extent cx="5734050" cy="4305300"/>
+            <wp:effectExtent b="0" l="0" r="0" t="0"/>
+            <wp:docPr id="3" name="image4.jpg"/>
+            <a:graphic>
+              <a:graphicData uri="http://schemas.openxmlformats.org/drawingml/2006/picture">
+                <pic:pic>
+                  <pic:nvPicPr>
+                    <pic:cNvPr id="0" name="image4.jpg"/>
+                    <pic:cNvPicPr preferRelativeResize="0"/>
+                  </pic:nvPicPr>
+                  <pic:blipFill>
+                    <a:blip r:embed="rId10"/>
+                    <a:srcRect b="0" l="0" r="0" t="0"/>
+                    <a:stretch>
+                      <a:fillRect/>
+                    </a:stretch>
+                  </pic:blipFill>
+                  <pic:spPr>
+                    <a:xfrm>
+                      <a:off x="0" y="0"/>
+                      <a:ext cx="5734050" cy="4305300"/>
+                    </a:xfrm>
+                    <a:prstGeom prst="rect"/>
+                    <a:ln/>
+                  </pic:spPr>
+                </pic:pic>
+              </a:graphicData>
+            </a:graphic>
+          </wp:inline>
+        </w:drawing>
+      </w:r>
+      <w:r>
+        <w:rPr>
+          <w:sz w:val="24"/>
+          <w:szCs w:val="24"/>
+        </w:rPr>
+        <w:drawing>
+          <wp:inline distB="114300" distT="114300" distL="114300" distR="114300">
+            <wp:extent cx="5734050" cy="4305300"/>
+            <wp:effectExtent b="0" l="0" r="0" t="0"/>
+            <wp:docPr id="5" name="image3.jpg"/>
+            <a:graphic>
+              <a:graphicData uri="http://schemas.openxmlformats.org/drawingml/2006/picture">
+                <pic:pic>
+                  <pic:nvPicPr>
+                    <pic:cNvPr id="0" name="image3.jpg"/>
+                    <pic:cNvPicPr preferRelativeResize="0"/>
+                  </pic:nvPicPr>
+                  <pic:blipFill>
+                    <a:blip r:embed="rId11"/>
+                    <a:srcRect b="0" l="0" r="0" t="0"/>
+                    <a:stretch>
+                      <a:fillRect/>
+                    </a:stretch>
+                  </pic:blipFill>
+                  <pic:spPr>
+                    <a:xfrm>
+                      <a:off x="0" y="0"/>
+                      <a:ext cx="5734050" cy="4305300"/>
+                    </a:xfrm>
+                    <a:prstGeom prst="rect"/>
+                    <a:ln/>
+                  </pic:spPr>
+                </pic:pic>
+              </a:graphicData>
+            </a:graphic>
+          </wp:inline>
+        </w:drawing>
+      </w:r>
+      <w:r>
+        <w:rPr>
+          <w:rtl w:val="0"/>
+        </w:rPr>
+      </w:r>
+    </w:p>
+    <w:p>
+      <w:pPr>
+        <w:rPr>
+          <w:sz w:val="24"/>
+          <w:szCs w:val="24"/>
+        </w:rPr>
+      </w:pPr>
+      <w:r>
+        <w:rPr>
+          <w:rtl w:val="0"/>
+        </w:rPr>
+      </w:r>
+    </w:p>
+    <w:p>
+      <w:pPr>
+        <w:rPr>
+          <w:sz w:val="24"/>
+          <w:szCs w:val="24"/>
+        </w:rPr>
+      </w:pPr>
+      <w:r>
+        <w:rPr>
+          <w:sz w:val="24"/>
+          <w:szCs w:val="24"/>
+          <w:rtl w:val="0"/>
+        </w:rPr>
+        <w:t xml:space="preserve">Piste amélioration: inspecter la voie du ZVS pour encore limiter les pertes coté hachage. ZVS forcé difficilement implémentable via cette topologie de contrôle, mais ZVS “libre” possible en profitant de la réponse de la bobine sur le système: sinusoïde -&gt; passage à 0 -&gt; ajuster fréquence pour avoir le switch à l’instant du passage à 0 de la réponse du circuit LC.</w:t>
+      </w:r>
+    </w:p>
+    <w:p>
+      <w:pPr>
+        <w:rPr>
+          <w:sz w:val="24"/>
+          <w:szCs w:val="24"/>
+        </w:rPr>
+      </w:pPr>
+      <w:r>
+        <w:rPr>
+          <w:rtl w:val="0"/>
+        </w:rPr>
+      </w:r>
+    </w:p>
+    <w:p>
+      <w:pPr>
+        <w:rPr>
+          <w:sz w:val="24"/>
+          <w:szCs w:val="24"/>
+        </w:rPr>
+      </w:pPr>
+      <w:r>
+        <w:rPr>
+          <w:sz w:val="24"/>
+          <w:szCs w:val="24"/>
+          <w:rtl w:val="0"/>
+        </w:rPr>
+        <w:t xml:space="preserve">Prochaine étape: Trouver la raison pour laquelle le driver de MOSFET gauche grille si la puissance augmente (fort possible: diodes roue libre non presente), réaliser bobine de feedback. Si résultat concluant: routage du PCB sur protoboard.</w:t>
+      </w:r>
+    </w:p>
+    <w:p>
+      <w:pPr>
+        <w:rPr>
+          <w:sz w:val="24"/>
+          <w:szCs w:val="24"/>
+        </w:rPr>
+      </w:pPr>
+      <w:r>
+        <w:rPr>
+          <w:rtl w:val="0"/>
+        </w:rPr>
+      </w:r>
+    </w:p>
+    <w:p>
+      <w:pPr>
+        <w:rPr>
+          <w:sz w:val="24"/>
+          <w:szCs w:val="24"/>
+        </w:rPr>
+      </w:pPr>
+      <w:r>
+        <w:rPr>
+          <w:sz w:val="24"/>
+          <w:szCs w:val="24"/>
+          <w:rtl w:val="0"/>
+        </w:rPr>
+        <w:t xml:space="preserve">Polytech aboard</w:t>
+      </w:r>
+    </w:p>
+    <w:p>
+      <w:pPr>
+        <w:rPr>
+          <w:sz w:val="24"/>
+          <w:szCs w:val="24"/>
+        </w:rPr>
+      </w:pPr>
+      <w:r>
+        <w:rPr>
+          <w:rtl w:val="0"/>
+        </w:rPr>
+      </w:r>
+    </w:p>
+    <w:p>
+      <w:pPr>
+        <w:rPr>
+          <w:b w:val="1"/>
+          <w:sz w:val="24"/>
+          <w:szCs w:val="24"/>
+        </w:rPr>
+      </w:pPr>
+      <w:r>
+        <w:rPr>
+          <w:rtl w:val="0"/>
+        </w:rPr>
+      </w:r>
+    </w:p>
+    <w:p>
+      <w:pPr>
+        <w:rPr>
+          <w:sz w:val="24"/>
+          <w:szCs w:val="24"/>
+        </w:rPr>
+      </w:pPr>
+      <w:r>
+        <w:rPr>
+          <w:color w:val="6d9eeb"/>
+          <w:sz w:val="28"/>
+          <w:szCs w:val="28"/>
+          <w:rtl w:val="0"/>
+        </w:rPr>
+        <w:t xml:space="preserve">Robin:</w:t>
+      </w:r>
+      <w:r>
+        <w:rPr>
+          <w:rtl w:val="0"/>
+        </w:rPr>
+      </w:r>
+    </w:p>
+    <w:p>
+      <w:pPr>
+        <w:rPr>
+          <w:sz w:val="24"/>
+          <w:szCs w:val="24"/>
+        </w:rPr>
+      </w:pPr>
+      <w:r>
+        <w:rPr>
+          <w:sz w:val="24"/>
+          <w:szCs w:val="24"/>
+          <w:rtl w:val="0"/>
+        </w:rPr>
+        <w:t xml:space="preserve">Programme de clignotement des LEDs du drones. Gestion de la durée de clignotement et de la couleurs de LEDS. Nous avons utilisés la bibliothèque time_scheduler pour pouvoir gérer le clignotement sans utiliser des delay().</w:t>
+      </w:r>
+    </w:p>
+    <w:p>
+      <w:pPr>
+        <w:rPr>
+          <w:sz w:val="24"/>
+          <w:szCs w:val="24"/>
+        </w:rPr>
+      </w:pPr>
+      <w:r>
+        <w:rPr>
+          <w:sz w:val="24"/>
+          <w:szCs w:val="24"/>
+          <w:rtl w:val="0"/>
+        </w:rPr>
+        <w:t xml:space="preserve">Le drone a 8 LEDs:</w:t>
+      </w:r>
+    </w:p>
+    <w:p>
+      <w:pPr>
+        <w:numPr>
+          <w:ilvl w:val="0"/>
+          <w:numId w:val="1"/>
+        </w:numPr>
+        <w:ind w:left="720" w:hanging="360"/>
+        <w:rPr>
+          <w:sz w:val="24"/>
+          <w:szCs w:val="24"/>
+          <w:u w:val="none"/>
+        </w:rPr>
+      </w:pPr>
+      <w:r>
+        <w:rPr>
+          <w:sz w:val="24"/>
+          <w:szCs w:val="24"/>
+          <w:rtl w:val="0"/>
+        </w:rPr>
+        <w:t xml:space="preserve">2 LEDs à l’avant de couleur vertes, fréquences de clignotement 2Hz</w:t>
+      </w:r>
+    </w:p>
+    <w:p>
+      <w:pPr>
+        <w:numPr>
+          <w:ilvl w:val="0"/>
+          <w:numId w:val="1"/>
+        </w:numPr>
+        <w:ind w:left="720" w:hanging="360"/>
+        <w:rPr>
+          <w:sz w:val="24"/>
+          <w:szCs w:val="24"/>
+          <w:u w:val="none"/>
+        </w:rPr>
+      </w:pPr>
+      <w:r>
+        <w:rPr>
+          <w:sz w:val="24"/>
+          <w:szCs w:val="24"/>
+          <w:rtl w:val="0"/>
+        </w:rPr>
+        <w:t xml:space="preserve">2 LEDs sur les cotés de couleurs bleues, fréquences de clignotement 4Hz</w:t>
+      </w:r>
+    </w:p>
+    <w:p>
+      <w:pPr>
+        <w:numPr>
+          <w:ilvl w:val="0"/>
+          <w:numId w:val="1"/>
+        </w:numPr>
+        <w:ind w:left="720" w:hanging="360"/>
+        <w:rPr>
+          <w:sz w:val="24"/>
+          <w:szCs w:val="24"/>
+          <w:u w:val="none"/>
+        </w:rPr>
+      </w:pPr>
+      <w:r>
+        <w:rPr>
+          <w:sz w:val="24"/>
+          <w:szCs w:val="24"/>
+          <w:rtl w:val="0"/>
+        </w:rPr>
+        <w:t xml:space="preserve">2 LEDS à l’arrière de couleur rouges, pas de clignotement toujours allumées</w:t>
+      </w:r>
+    </w:p>
+    <w:p>
+      <w:pPr>
+        <w:rPr>
+          <w:sz w:val="24"/>
+          <w:szCs w:val="24"/>
+        </w:rPr>
+      </w:pPr>
+      <w:r>
+        <w:rPr>
+          <w:sz w:val="24"/>
+          <w:szCs w:val="24"/>
+          <w:rtl w:val="0"/>
+        </w:rPr>
+        <w:t xml:space="preserve">Test du programme sur carte nano Arduino. Consultation des datasheet des différents composants utilisés.</w:t>
+      </w:r>
+    </w:p>
+    <w:p>
+      <w:pPr>
+        <w:rPr>
+          <w:sz w:val="24"/>
+          <w:szCs w:val="24"/>
+        </w:rPr>
+      </w:pPr>
+      <w:r>
+        <w:rPr>
+          <w:sz w:val="24"/>
+          <w:szCs w:val="24"/>
+          <w:rtl w:val="0"/>
+        </w:rPr>
+        <w:t xml:space="preserve">Test à l’oscilloscope du signal de donnée transmis à travers les composants et vérification visuelle à l’aide de LEDs sur la breadboard.</w:t>
+      </w:r>
+    </w:p>
+    <w:p>
+      <w:pPr>
+        <w:rPr>
+          <w:sz w:val="24"/>
+          <w:szCs w:val="24"/>
+        </w:rPr>
+      </w:pPr>
+      <w:r>
+        <w:rPr>
+          <w:sz w:val="24"/>
+          <w:szCs w:val="24"/>
+          <w:rtl w:val="0"/>
+        </w:rPr>
+        <w:t xml:space="preserve">Problème avec les shifts registers: valeur envoyez non présente sur la sortie parallèle, pourtant fonctionne correctement en mode manuel. </w:t>
+      </w:r>
+    </w:p>
+    <w:p>
+      <w:pPr>
+        <w:rPr>
+          <w:sz w:val="24"/>
+          <w:szCs w:val="24"/>
+        </w:rPr>
+      </w:pPr>
+      <w:r>
+        <w:rPr>
+          <w:rtl w:val="0"/>
+        </w:rPr>
+      </w:r>
+    </w:p>
+    <w:p>
+      <w:pPr>
+        <w:rPr>
+          <w:sz w:val="24"/>
+          <w:szCs w:val="24"/>
+        </w:rPr>
+      </w:pPr>
+      <w:r>
+        <w:rPr>
+          <w:sz w:val="24"/>
+          <w:szCs w:val="24"/>
+          <w:rtl w:val="0"/>
+        </w:rPr>
+        <w:t xml:space="preserve">Prochaine étape: Si le shift register fonctionne passage au routage et l’implémentation sur le drone.</w:t>
+      </w:r>
+    </w:p>
+    <w:p>
+      <w:pPr>
+        <w:rPr>
+          <w:sz w:val="24"/>
+          <w:szCs w:val="24"/>
+        </w:rPr>
+      </w:pPr>
+      <w:r>
+        <w:rPr>
+          <w:rtl w:val="0"/>
+        </w:rPr>
+      </w:r>
+    </w:p>
+    <w:p>
+      <w:pPr>
+        <w:rPr>
+          <w:sz w:val="24"/>
+          <w:szCs w:val="24"/>
+        </w:rPr>
+      </w:pPr>
+      <w:r>
+        <w:rPr>
+          <w:color w:val="6d9eeb"/>
+          <w:sz w:val="28"/>
+          <w:szCs w:val="28"/>
+          <w:rtl w:val="0"/>
+        </w:rPr>
+        <w:t xml:space="preserve">Erwann:</w:t>
+      </w:r>
+      <w:r>
+        <w:rPr>
+          <w:rtl w:val="0"/>
+        </w:rPr>
+      </w:r>
+    </w:p>
+    <w:p>
+      <w:pPr>
+        <w:rPr>
+          <w:sz w:val="24"/>
+          <w:szCs w:val="24"/>
+        </w:rPr>
+      </w:pPr>
+      <w:r>
+        <w:rPr>
+          <w:sz w:val="24"/>
+          <w:szCs w:val="24"/>
+          <w:rtl w:val="0"/>
+        </w:rPr>
+        <w:t xml:space="preserve">Ecriture d’un programme Arduino permettant l’orientation des volets et des cellules de la base de rechargement.</w:t>
+      </w:r>
+    </w:p>
+    <w:p>
+      <w:pPr>
+        <w:rPr>
+          <w:sz w:val="24"/>
+          <w:szCs w:val="24"/>
+        </w:rPr>
+      </w:pPr>
+      <w:r>
+        <w:rPr>
+          <w:rtl w:val="0"/>
+        </w:rPr>
+      </w:r>
+    </w:p>
+    <w:p>
+      <w:pPr>
+        <w:rPr>
+          <w:sz w:val="24"/>
+          <w:szCs w:val="24"/>
+        </w:rPr>
+      </w:pPr>
+      <w:r>
+        <w:rPr>
+          <w:sz w:val="24"/>
+          <w:szCs w:val="24"/>
+          <w:rtl w:val="0"/>
+        </w:rPr>
+        <w:t xml:space="preserve">L’orientation des volets est contrôlée par un moteur à charbon. L’orientation des cellules est contrôlée par des servo-moteurs. </w:t>
+      </w:r>
+    </w:p>
+    <w:p>
+      <w:pPr>
+        <w:rPr>
+          <w:sz w:val="24"/>
+          <w:szCs w:val="24"/>
+        </w:rPr>
+      </w:pPr>
+      <w:r>
+        <w:rPr>
+          <w:sz w:val="24"/>
+          <w:szCs w:val="24"/>
+          <w:rtl w:val="0"/>
+        </w:rPr>
+        <w:t xml:space="preserve">Asservissement des volets et des cellules par PID: développement d’un programme sur arduino qui asservie en position via 3 PIDs les 3 volets. Le contrôle des moteurs à charbon est fait via des pont en H: L298, le retour d’information sur l’orientation sera fait par des potentiomètre relié directement à l'arbre du moteur.</w:t>
+      </w:r>
+    </w:p>
+    <w:p>
+      <w:pPr>
+        <w:rPr>
+          <w:sz w:val="24"/>
+          <w:szCs w:val="24"/>
+        </w:rPr>
+      </w:pPr>
+      <w:r>
+        <w:rPr>
+          <w:rtl w:val="0"/>
+        </w:rPr>
+      </w:r>
+    </w:p>
+    <w:p>
+      <w:pPr>
+        <w:rPr>
+          <w:sz w:val="24"/>
+          <w:szCs w:val="24"/>
+        </w:rPr>
+      </w:pPr>
+      <w:r>
+        <w:rPr>
+          <w:sz w:val="24"/>
+          <w:szCs w:val="24"/>
+          <w:rtl w:val="0"/>
+        </w:rPr>
+        <w:t xml:space="preserve">Fin de la rédaction du rapport de répartition des tâches pour le projet.</w:t>
+      </w:r>
+    </w:p>
+    <w:p>
+      <w:pPr>
+        <w:rPr>
+          <w:sz w:val="24"/>
+          <w:szCs w:val="24"/>
+        </w:rPr>
+      </w:pPr>
+      <w:r>
+        <w:rPr>
+          <w:rtl w:val="0"/>
+        </w:rPr>
+      </w:r>
+    </w:p>
+    <w:p>
+      <w:pPr>
+        <w:rPr>
+          <w:sz w:val="24"/>
+          <w:szCs w:val="24"/>
+        </w:rPr>
+      </w:pPr>
+      <w:r>
+        <w:rPr>
+          <w:rtl w:val="0"/>
+        </w:rPr>
+      </w:r>
+    </w:p>
+    <w:p>
+      <w:pPr>
+        <w:rPr>
+          <w:sz w:val="24"/>
+          <w:szCs w:val="24"/>
+        </w:rPr>
+      </w:pPr>
+      <w:r>
+        <w:rPr>
+          <w:rtl w:val="0"/>
+        </w:rPr>
+      </w:r>
+    </w:p>
+    <w:p>
+      <w:pPr>
+        <w:rPr>
+          <w:sz w:val="24"/>
+          <w:szCs w:val="24"/>
+        </w:rPr>
+      </w:pPr>
+      <w:r>
+        <w:rPr>
+          <w:rtl w:val="0"/>
+        </w:rPr>
       </w:r>
     </w:p>
     <w:sectPr>
@@ -1426,7 +2431,121 @@
 </file>
 
 <file path=word/numbering.xml><?xml version="1.0" encoding="utf-8"?>
-<w:numbering xmlns:mc="http://schemas.openxmlformats.org/markup-compatibility/2006" xmlns:o="urn:schemas-microsoft-com:office:office" xmlns:r="http://schemas.openxmlformats.org/officeDocument/2006/relationships" xmlns:m="http://schemas.openxmlformats.org/officeDocument/2006/math" xmlns:v="urn:schemas-microsoft-com:vml" xmlns:wp="http://schemas.openxmlformats.org/drawingml/2006/wordprocessingDrawing" xmlns:w10="urn:schemas-microsoft-com:office:word" xmlns:w="http://schemas.openxmlformats.org/wordprocessingml/2006/main" xmlns:wne="http://schemas.microsoft.com/office/word/2006/wordml" xmlns:sl="http://schemas.openxmlformats.org/schemaLibrary/2006/main" xmlns:a="http://schemas.openxmlformats.org/drawingml/2006/main" xmlns:pic="http://schemas.openxmlformats.org/drawingml/2006/picture" xmlns:c="http://schemas.openxmlformats.org/drawingml/2006/chart" xmlns:lc="http://schemas.openxmlformats.org/drawingml/2006/lockedCanvas" xmlns:dgm="http://schemas.openxmlformats.org/drawingml/2006/diagram" xmlns:wps="http://schemas.microsoft.com/office/word/2010/wordprocessingShape" xmlns:wpg="http://schemas.microsoft.com/office/word/2010/wordprocessingGroup" xmlns:w14="http://schemas.microsoft.com/office/word/2010/wordml" xmlns:w15="http://schemas.microsoft.com/office/word/2012/wordml"/>
+<w:numbering xmlns:mc="http://schemas.openxmlformats.org/markup-compatibility/2006" xmlns:o="urn:schemas-microsoft-com:office:office" xmlns:r="http://schemas.openxmlformats.org/officeDocument/2006/relationships" xmlns:m="http://schemas.openxmlformats.org/officeDocument/2006/math" xmlns:v="urn:schemas-microsoft-com:vml" xmlns:wp="http://schemas.openxmlformats.org/drawingml/2006/wordprocessingDrawing" xmlns:w10="urn:schemas-microsoft-com:office:word" xmlns:w="http://schemas.openxmlformats.org/wordprocessingml/2006/main" xmlns:wne="http://schemas.microsoft.com/office/word/2006/wordml" xmlns:sl="http://schemas.openxmlformats.org/schemaLibrary/2006/main" xmlns:a="http://schemas.openxmlformats.org/drawingml/2006/main" xmlns:pic="http://schemas.openxmlformats.org/drawingml/2006/picture" xmlns:c="http://schemas.openxmlformats.org/drawingml/2006/chart" xmlns:lc="http://schemas.openxmlformats.org/drawingml/2006/lockedCanvas" xmlns:dgm="http://schemas.openxmlformats.org/drawingml/2006/diagram" xmlns:wps="http://schemas.microsoft.com/office/word/2010/wordprocessingShape" xmlns:wpg="http://schemas.microsoft.com/office/word/2010/wordprocessingGroup" xmlns:w14="http://schemas.microsoft.com/office/word/2010/wordml" xmlns:w15="http://schemas.microsoft.com/office/word/2012/wordml">
+  <w:abstractNum w:abstractNumId="1">
+    <w:lvl w:ilvl="0">
+      <w:start w:val="1"/>
+      <w:numFmt w:val="bullet"/>
+      <w:lvlText w:val="-"/>
+      <w:lvlJc w:val="left"/>
+      <w:pPr>
+        <w:ind w:left="720" w:hanging="360"/>
+      </w:pPr>
+      <w:rPr>
+        <w:u w:val="none"/>
+      </w:rPr>
+    </w:lvl>
+    <w:lvl w:ilvl="1">
+      <w:start w:val="1"/>
+      <w:numFmt w:val="bullet"/>
+      <w:lvlText w:val="-"/>
+      <w:lvlJc w:val="left"/>
+      <w:pPr>
+        <w:ind w:left="1440" w:hanging="360"/>
+      </w:pPr>
+      <w:rPr>
+        <w:u w:val="none"/>
+      </w:rPr>
+    </w:lvl>
+    <w:lvl w:ilvl="2">
+      <w:start w:val="1"/>
+      <w:numFmt w:val="bullet"/>
+      <w:lvlText w:val="-"/>
+      <w:lvlJc w:val="left"/>
+      <w:pPr>
+        <w:ind w:left="2160" w:hanging="360"/>
+      </w:pPr>
+      <w:rPr>
+        <w:u w:val="none"/>
+      </w:rPr>
+    </w:lvl>
+    <w:lvl w:ilvl="3">
+      <w:start w:val="1"/>
+      <w:numFmt w:val="bullet"/>
+      <w:lvlText w:val="-"/>
+      <w:lvlJc w:val="left"/>
+      <w:pPr>
+        <w:ind w:left="2880" w:hanging="360"/>
+      </w:pPr>
+      <w:rPr>
+        <w:u w:val="none"/>
+      </w:rPr>
+    </w:lvl>
+    <w:lvl w:ilvl="4">
+      <w:start w:val="1"/>
+      <w:numFmt w:val="bullet"/>
+      <w:lvlText w:val="-"/>
+      <w:lvlJc w:val="left"/>
+      <w:pPr>
+        <w:ind w:left="3600" w:hanging="360"/>
+      </w:pPr>
+      <w:rPr>
+        <w:u w:val="none"/>
+      </w:rPr>
+    </w:lvl>
+    <w:lvl w:ilvl="5">
+      <w:start w:val="1"/>
+      <w:numFmt w:val="bullet"/>
+      <w:lvlText w:val="-"/>
+      <w:lvlJc w:val="left"/>
+      <w:pPr>
+        <w:ind w:left="4320" w:hanging="360"/>
+      </w:pPr>
+      <w:rPr>
+        <w:u w:val="none"/>
+      </w:rPr>
+    </w:lvl>
+    <w:lvl w:ilvl="6">
+      <w:start w:val="1"/>
+      <w:numFmt w:val="bullet"/>
+      <w:lvlText w:val="-"/>
+      <w:lvlJc w:val="left"/>
+      <w:pPr>
+        <w:ind w:left="5040" w:hanging="360"/>
+      </w:pPr>
+      <w:rPr>
+        <w:u w:val="none"/>
+      </w:rPr>
+    </w:lvl>
+    <w:lvl w:ilvl="7">
+      <w:start w:val="1"/>
+      <w:numFmt w:val="bullet"/>
+      <w:lvlText w:val="-"/>
+      <w:lvlJc w:val="left"/>
+      <w:pPr>
+        <w:ind w:left="5760" w:hanging="360"/>
+      </w:pPr>
+      <w:rPr>
+        <w:u w:val="none"/>
+      </w:rPr>
+    </w:lvl>
+    <w:lvl w:ilvl="8">
+      <w:start w:val="1"/>
+      <w:numFmt w:val="bullet"/>
+      <w:lvlText w:val="-"/>
+      <w:lvlJc w:val="left"/>
+      <w:pPr>
+        <w:ind w:left="6480" w:hanging="360"/>
+      </w:pPr>
+      <w:rPr>
+        <w:u w:val="none"/>
+      </w:rPr>
+    </w:lvl>
+  </w:abstractNum>
+  <w:num w:numId="1">
+    <w:abstractNumId w:val="1"/>
+  </w:num>
+</w:numbering>
 </file>
 
 <file path=word/styles.xml><?xml version="1.0" encoding="utf-8"?>

</xml_diff>